<commit_message>
Final Document and Presentation Done
</commit_message>
<xml_diff>
--- a/Dominion Final Report.docx
+++ b/Dominion Final Report.docx
@@ -7931,8 +7931,6 @@
           <w:u w:val="single"/>
         </w:rPr>
       </w:pPr>
-      <w:bookmarkStart w:id="0" w:name="_GoBack"/>
-      <w:bookmarkEnd w:id="0"/>
       <w:r>
         <w:rPr>
           <w:rFonts w:ascii="Times New Roman" w:hAnsi="Times New Roman" w:cs="Times New Roman"/>
@@ -7970,8 +7968,10 @@
           <w:szCs w:val="24"/>
         </w:rPr>
         <w:tab/>
-        <w:t>//TODO</w:t>
-      </w:r>
+        <w:t>The thoroughness of the testing for this project is somewhere between adequate and extensive.  Several testing techniques were used to achieve this thoroughness.  The total code coverage for the project is 90.77%.  The maintainability index of 72 for the project is well above the expected standard.</w:t>
+      </w:r>
+      <w:bookmarkStart w:id="0" w:name="_GoBack"/>
+      <w:bookmarkEnd w:id="0"/>
     </w:p>
     <w:sectPr>
       <w:pgSz w:w="12240" w:h="15840"/>

</xml_diff>

<commit_message>
working on code coverage
</commit_message>
<xml_diff>
--- a/Dominion Final Report.docx
+++ b/Dominion Final Report.docx
@@ -7931,6 +7931,8 @@
           <w:u w:val="single"/>
         </w:rPr>
       </w:pPr>
+      <w:bookmarkStart w:id="0" w:name="_GoBack"/>
+      <w:bookmarkEnd w:id="0"/>
       <w:r>
         <w:rPr>
           <w:rFonts w:ascii="Times New Roman" w:hAnsi="Times New Roman" w:cs="Times New Roman"/>
@@ -7968,10 +7970,8 @@
           <w:szCs w:val="24"/>
         </w:rPr>
         <w:tab/>
-        <w:t>The thoroughness of the testing for this project is somewhere between adequate and extensive.  Several testing techniques were used to achieve this thoroughness.  The total code coverage for the project is 90.77%.  The maintainability index of 72 for the project is well above the expected standard.</w:t>
-      </w:r>
-      <w:bookmarkStart w:id="0" w:name="_GoBack"/>
-      <w:bookmarkEnd w:id="0"/>
+        <w:t>//TODO</w:t>
+      </w:r>
     </w:p>
     <w:sectPr>
       <w:pgSz w:w="12240" w:h="15840"/>

</xml_diff>